<commit_message>
CountDigits and ExtractDigits are functional
</commit_message>
<xml_diff>
--- a/Assignment 5/CS3305-A05-Queues.docx
+++ b/Assignment 5/CS3305-A05-Queues.docx
@@ -12,6 +12,14 @@
           <w:szCs w:val="28"/>
         </w:rPr>
       </w:pPr>
+      <w:r>
+        <w:rPr>
+          <w:rFonts w:ascii="Arial" w:hAnsi="Arial" w:cs="Arial"/>
+          <w:sz w:val="28"/>
+          <w:szCs w:val="28"/>
+        </w:rPr>
+        <w:t>`</w:t>
+      </w:r>
       <w:r>
         <w:rPr>
           <w:rFonts w:ascii="Arial" w:hAnsi="Arial" w:cs="Arial"/>

</xml_diff>